<commit_message>
Paket Physics in progress
</commit_message>
<xml_diff>
--- a/Softwaredoku/Softwaredoku.docx
+++ b/Softwaredoku/Softwaredoku.docx
@@ -18,7 +18,23 @@
         <w:pStyle w:val="Titel"/>
       </w:pPr>
       <w:r>
-        <w:t>„PhysX KugelLineal“</w:t>
+        <w:t>„</w:t>
+      </w:r>
+      <w:proofErr w:type="spellStart"/>
+      <w:r>
+        <w:t>PhysX</w:t>
+      </w:r>
+      <w:proofErr w:type="spellEnd"/>
+      <w:r>
+        <w:t xml:space="preserve"> </w:t>
+      </w:r>
+      <w:proofErr w:type="spellStart"/>
+      <w:r>
+        <w:t>KugelLineal</w:t>
+      </w:r>
+      <w:proofErr w:type="spellEnd"/>
+      <w:r>
+        <w:t>“</w:t>
       </w:r>
     </w:p>
     <w:p>
@@ -31,7 +47,15 @@
         <w:t xml:space="preserve">Auftraggeber: </w:t>
       </w:r>
       <w:r>
-        <w:t>Ministerium für Kultus und Sport</w:t>
+        <w:t xml:space="preserve">Ministerium für </w:t>
+      </w:r>
+      <w:proofErr w:type="spellStart"/>
+      <w:r>
+        <w:t>Kultus</w:t>
+      </w:r>
+      <w:proofErr w:type="spellEnd"/>
+      <w:r>
+        <w:t xml:space="preserve"> und Sport</w:t>
       </w:r>
     </w:p>
     <w:p>
@@ -85,7 +109,9 @@
               <w:tab w:val="right" w:leader="dot" w:pos="9062"/>
             </w:tabs>
             <w:rPr>
+              <w:rFonts w:eastAsiaTheme="minorEastAsia"/>
               <w:noProof/>
+              <w:lang w:eastAsia="de-DE"/>
             </w:rPr>
           </w:pPr>
           <w:r>
@@ -97,7 +123,7 @@
           <w:r>
             <w:fldChar w:fldCharType="separate"/>
           </w:r>
-          <w:hyperlink w:anchor="_Toc436578443" w:history="1">
+          <w:hyperlink w:anchor="_Toc436584958" w:history="1">
             <w:r>
               <w:rPr>
                 <w:rStyle w:val="Hyperlink"/>
@@ -124,7 +150,7 @@
                 <w:noProof/>
                 <w:webHidden/>
               </w:rPr>
-              <w:instrText xml:space="preserve"> PAGEREF _Toc436578443 \h </w:instrText>
+              <w:instrText xml:space="preserve"> PAGEREF _Toc436584958 \h </w:instrText>
             </w:r>
             <w:r>
               <w:rPr>
@@ -145,6 +171,488 @@
                 <w:webHidden/>
               </w:rPr>
               <w:t>3</w:t>
+            </w:r>
+            <w:r>
+              <w:rPr>
+                <w:noProof/>
+                <w:webHidden/>
+              </w:rPr>
+              <w:fldChar w:fldCharType="end"/>
+            </w:r>
+          </w:hyperlink>
+        </w:p>
+        <w:p>
+          <w:pPr>
+            <w:pStyle w:val="Verzeichnis1"/>
+            <w:tabs>
+              <w:tab w:val="right" w:leader="dot" w:pos="9062"/>
+            </w:tabs>
+            <w:rPr>
+              <w:rFonts w:eastAsiaTheme="minorEastAsia"/>
+              <w:noProof/>
+              <w:lang w:eastAsia="de-DE"/>
+            </w:rPr>
+          </w:pPr>
+          <w:hyperlink w:anchor="_Toc436584959" w:history="1">
+            <w:r>
+              <w:rPr>
+                <w:rStyle w:val="Hyperlink"/>
+                <w:noProof/>
+              </w:rPr>
+              <w:t>Überblick</w:t>
+            </w:r>
+            <w:r>
+              <w:rPr>
+                <w:noProof/>
+                <w:webHidden/>
+              </w:rPr>
+              <w:tab/>
+            </w:r>
+            <w:r>
+              <w:rPr>
+                <w:noProof/>
+                <w:webHidden/>
+              </w:rPr>
+              <w:fldChar w:fldCharType="begin"/>
+            </w:r>
+            <w:r>
+              <w:rPr>
+                <w:noProof/>
+                <w:webHidden/>
+              </w:rPr>
+              <w:instrText xml:space="preserve"> PAGEREF _Toc436584959 \h </w:instrText>
+            </w:r>
+            <w:r>
+              <w:rPr>
+                <w:noProof/>
+                <w:webHidden/>
+              </w:rPr>
+            </w:r>
+            <w:r>
+              <w:rPr>
+                <w:noProof/>
+                <w:webHidden/>
+              </w:rPr>
+              <w:fldChar w:fldCharType="separate"/>
+            </w:r>
+            <w:r>
+              <w:rPr>
+                <w:noProof/>
+                <w:webHidden/>
+              </w:rPr>
+              <w:t>4</w:t>
+            </w:r>
+            <w:r>
+              <w:rPr>
+                <w:noProof/>
+                <w:webHidden/>
+              </w:rPr>
+              <w:fldChar w:fldCharType="end"/>
+            </w:r>
+          </w:hyperlink>
+        </w:p>
+        <w:p>
+          <w:pPr>
+            <w:pStyle w:val="Verzeichnis1"/>
+            <w:tabs>
+              <w:tab w:val="right" w:leader="dot" w:pos="9062"/>
+            </w:tabs>
+            <w:rPr>
+              <w:rFonts w:eastAsiaTheme="minorEastAsia"/>
+              <w:noProof/>
+              <w:lang w:eastAsia="de-DE"/>
+            </w:rPr>
+          </w:pPr>
+          <w:hyperlink w:anchor="_Toc436584960" w:history="1">
+            <w:r>
+              <w:rPr>
+                <w:rStyle w:val="Hyperlink"/>
+                <w:noProof/>
+              </w:rPr>
+              <w:t>Start des Programms und die Klasse Main</w:t>
+            </w:r>
+            <w:r>
+              <w:rPr>
+                <w:noProof/>
+                <w:webHidden/>
+              </w:rPr>
+              <w:tab/>
+            </w:r>
+            <w:r>
+              <w:rPr>
+                <w:noProof/>
+                <w:webHidden/>
+              </w:rPr>
+              <w:fldChar w:fldCharType="begin"/>
+            </w:r>
+            <w:r>
+              <w:rPr>
+                <w:noProof/>
+                <w:webHidden/>
+              </w:rPr>
+              <w:instrText xml:space="preserve"> PAGEREF _Toc436584960 \h </w:instrText>
+            </w:r>
+            <w:r>
+              <w:rPr>
+                <w:noProof/>
+                <w:webHidden/>
+              </w:rPr>
+            </w:r>
+            <w:r>
+              <w:rPr>
+                <w:noProof/>
+                <w:webHidden/>
+              </w:rPr>
+              <w:fldChar w:fldCharType="separate"/>
+            </w:r>
+            <w:r>
+              <w:rPr>
+                <w:noProof/>
+                <w:webHidden/>
+              </w:rPr>
+              <w:t>5</w:t>
+            </w:r>
+            <w:r>
+              <w:rPr>
+                <w:noProof/>
+                <w:webHidden/>
+              </w:rPr>
+              <w:fldChar w:fldCharType="end"/>
+            </w:r>
+          </w:hyperlink>
+        </w:p>
+        <w:p>
+          <w:pPr>
+            <w:pStyle w:val="Verzeichnis1"/>
+            <w:tabs>
+              <w:tab w:val="right" w:leader="dot" w:pos="9062"/>
+            </w:tabs>
+            <w:rPr>
+              <w:rFonts w:eastAsiaTheme="minorEastAsia"/>
+              <w:noProof/>
+              <w:lang w:eastAsia="de-DE"/>
+            </w:rPr>
+          </w:pPr>
+          <w:hyperlink w:anchor="_Toc436584961" w:history="1">
+            <w:r>
+              <w:rPr>
+                <w:rStyle w:val="Hyperlink"/>
+                <w:noProof/>
+              </w:rPr>
+              <w:t>Das Paket Physics</w:t>
+            </w:r>
+            <w:r>
+              <w:rPr>
+                <w:noProof/>
+                <w:webHidden/>
+              </w:rPr>
+              <w:tab/>
+            </w:r>
+            <w:r>
+              <w:rPr>
+                <w:noProof/>
+                <w:webHidden/>
+              </w:rPr>
+              <w:fldChar w:fldCharType="begin"/>
+            </w:r>
+            <w:r>
+              <w:rPr>
+                <w:noProof/>
+                <w:webHidden/>
+              </w:rPr>
+              <w:instrText xml:space="preserve"> PAGEREF _Toc436584961 \h </w:instrText>
+            </w:r>
+            <w:r>
+              <w:rPr>
+                <w:noProof/>
+                <w:webHidden/>
+              </w:rPr>
+            </w:r>
+            <w:r>
+              <w:rPr>
+                <w:noProof/>
+                <w:webHidden/>
+              </w:rPr>
+              <w:fldChar w:fldCharType="separate"/>
+            </w:r>
+            <w:r>
+              <w:rPr>
+                <w:noProof/>
+                <w:webHidden/>
+              </w:rPr>
+              <w:t>6</w:t>
+            </w:r>
+            <w:r>
+              <w:rPr>
+                <w:noProof/>
+                <w:webHidden/>
+              </w:rPr>
+              <w:fldChar w:fldCharType="end"/>
+            </w:r>
+          </w:hyperlink>
+        </w:p>
+        <w:p>
+          <w:pPr>
+            <w:pStyle w:val="Verzeichnis2"/>
+            <w:tabs>
+              <w:tab w:val="right" w:leader="dot" w:pos="9062"/>
+            </w:tabs>
+            <w:rPr>
+              <w:noProof/>
+            </w:rPr>
+          </w:pPr>
+          <w:hyperlink w:anchor="_Toc436584962" w:history="1">
+            <w:r>
+              <w:rPr>
+                <w:rStyle w:val="Hyperlink"/>
+                <w:noProof/>
+              </w:rPr>
+              <w:t>Die Methode checkShapeCollisions()</w:t>
+            </w:r>
+            <w:r>
+              <w:rPr>
+                <w:noProof/>
+                <w:webHidden/>
+              </w:rPr>
+              <w:tab/>
+            </w:r>
+            <w:r>
+              <w:rPr>
+                <w:noProof/>
+                <w:webHidden/>
+              </w:rPr>
+              <w:fldChar w:fldCharType="begin"/>
+            </w:r>
+            <w:r>
+              <w:rPr>
+                <w:noProof/>
+                <w:webHidden/>
+              </w:rPr>
+              <w:instrText xml:space="preserve"> PAGEREF _Toc436584962 \h </w:instrText>
+            </w:r>
+            <w:r>
+              <w:rPr>
+                <w:noProof/>
+                <w:webHidden/>
+              </w:rPr>
+            </w:r>
+            <w:r>
+              <w:rPr>
+                <w:noProof/>
+                <w:webHidden/>
+              </w:rPr>
+              <w:fldChar w:fldCharType="separate"/>
+            </w:r>
+            <w:r>
+              <w:rPr>
+                <w:noProof/>
+                <w:webHidden/>
+              </w:rPr>
+              <w:t>6</w:t>
+            </w:r>
+            <w:r>
+              <w:rPr>
+                <w:noProof/>
+                <w:webHidden/>
+              </w:rPr>
+              <w:fldChar w:fldCharType="end"/>
+            </w:r>
+          </w:hyperlink>
+        </w:p>
+        <w:p>
+          <w:pPr>
+            <w:pStyle w:val="Verzeichnis3"/>
+            <w:tabs>
+              <w:tab w:val="right" w:leader="dot" w:pos="9062"/>
+            </w:tabs>
+            <w:rPr>
+              <w:noProof/>
+            </w:rPr>
+          </w:pPr>
+          <w:hyperlink w:anchor="_Toc436584963" w:history="1">
+            <w:r>
+              <w:rPr>
+                <w:rStyle w:val="Hyperlink"/>
+                <w:noProof/>
+              </w:rPr>
+              <w:t>Das Hindernis ist vom Typ „Goal“</w:t>
+            </w:r>
+            <w:r>
+              <w:rPr>
+                <w:noProof/>
+                <w:webHidden/>
+              </w:rPr>
+              <w:tab/>
+            </w:r>
+            <w:r>
+              <w:rPr>
+                <w:noProof/>
+                <w:webHidden/>
+              </w:rPr>
+              <w:fldChar w:fldCharType="begin"/>
+            </w:r>
+            <w:r>
+              <w:rPr>
+                <w:noProof/>
+                <w:webHidden/>
+              </w:rPr>
+              <w:instrText xml:space="preserve"> PAGEREF _Toc436584963 \h </w:instrText>
+            </w:r>
+            <w:r>
+              <w:rPr>
+                <w:noProof/>
+                <w:webHidden/>
+              </w:rPr>
+            </w:r>
+            <w:r>
+              <w:rPr>
+                <w:noProof/>
+                <w:webHidden/>
+              </w:rPr>
+              <w:fldChar w:fldCharType="separate"/>
+            </w:r>
+            <w:r>
+              <w:rPr>
+                <w:noProof/>
+                <w:webHidden/>
+              </w:rPr>
+              <w:t>6</w:t>
+            </w:r>
+            <w:r>
+              <w:rPr>
+                <w:noProof/>
+                <w:webHidden/>
+              </w:rPr>
+              <w:fldChar w:fldCharType="end"/>
+            </w:r>
+          </w:hyperlink>
+        </w:p>
+        <w:p>
+          <w:pPr>
+            <w:pStyle w:val="Verzeichnis3"/>
+            <w:tabs>
+              <w:tab w:val="right" w:leader="dot" w:pos="9062"/>
+            </w:tabs>
+            <w:rPr>
+              <w:noProof/>
+            </w:rPr>
+          </w:pPr>
+          <w:hyperlink w:anchor="_Toc436584964" w:history="1">
+            <w:r>
+              <w:rPr>
+                <w:rStyle w:val="Hyperlink"/>
+                <w:noProof/>
+              </w:rPr>
+              <w:t>Das Hindernis ist vom Typ „Line“</w:t>
+            </w:r>
+            <w:r>
+              <w:rPr>
+                <w:noProof/>
+                <w:webHidden/>
+              </w:rPr>
+              <w:tab/>
+            </w:r>
+            <w:r>
+              <w:rPr>
+                <w:noProof/>
+                <w:webHidden/>
+              </w:rPr>
+              <w:fldChar w:fldCharType="begin"/>
+            </w:r>
+            <w:r>
+              <w:rPr>
+                <w:noProof/>
+                <w:webHidden/>
+              </w:rPr>
+              <w:instrText xml:space="preserve"> PAGEREF _Toc436584964 \h </w:instrText>
+            </w:r>
+            <w:r>
+              <w:rPr>
+                <w:noProof/>
+                <w:webHidden/>
+              </w:rPr>
+            </w:r>
+            <w:r>
+              <w:rPr>
+                <w:noProof/>
+                <w:webHidden/>
+              </w:rPr>
+              <w:fldChar w:fldCharType="separate"/>
+            </w:r>
+            <w:r>
+              <w:rPr>
+                <w:noProof/>
+                <w:webHidden/>
+              </w:rPr>
+              <w:t>7</w:t>
+            </w:r>
+            <w:r>
+              <w:rPr>
+                <w:noProof/>
+                <w:webHidden/>
+              </w:rPr>
+              <w:fldChar w:fldCharType="end"/>
+            </w:r>
+          </w:hyperlink>
+        </w:p>
+        <w:p>
+          <w:pPr>
+            <w:pStyle w:val="Verzeichnis3"/>
+            <w:tabs>
+              <w:tab w:val="right" w:leader="dot" w:pos="9062"/>
+            </w:tabs>
+            <w:rPr>
+              <w:noProof/>
+            </w:rPr>
+          </w:pPr>
+          <w:hyperlink w:anchor="_Toc436584965" w:history="1">
+            <w:r>
+              <w:rPr>
+                <w:rStyle w:val="Hyperlink"/>
+                <w:noProof/>
+              </w:rPr>
+              <w:t>Nach der Kollisionsprüfung</w:t>
+            </w:r>
+            <w:r>
+              <w:rPr>
+                <w:noProof/>
+                <w:webHidden/>
+              </w:rPr>
+              <w:tab/>
+            </w:r>
+            <w:r>
+              <w:rPr>
+                <w:noProof/>
+                <w:webHidden/>
+              </w:rPr>
+              <w:fldChar w:fldCharType="begin"/>
+            </w:r>
+            <w:r>
+              <w:rPr>
+                <w:noProof/>
+                <w:webHidden/>
+              </w:rPr>
+              <w:instrText xml:space="preserve"> PAGEREF _Toc436584965 \h </w:instrText>
+            </w:r>
+            <w:r>
+              <w:rPr>
+                <w:noProof/>
+                <w:webHidden/>
+              </w:rPr>
+            </w:r>
+            <w:r>
+              <w:rPr>
+                <w:noProof/>
+                <w:webHidden/>
+              </w:rPr>
+              <w:fldChar w:fldCharType="separate"/>
+            </w:r>
+            <w:r>
+              <w:rPr>
+                <w:noProof/>
+                <w:webHidden/>
+              </w:rPr>
+              <w:t>8</w:t>
             </w:r>
             <w:r>
               <w:rPr>
@@ -175,7 +683,7 @@
       <w:pPr>
         <w:pStyle w:val="berschrift1"/>
       </w:pPr>
-      <w:bookmarkStart w:id="0" w:name="_Toc436578443"/>
+      <w:bookmarkStart w:id="0" w:name="_Toc436584958"/>
       <w:r>
         <w:lastRenderedPageBreak/>
         <w:t>Einleitung</w:t>
@@ -185,25 +693,61 @@
     <w:p/>
     <w:p>
       <w:r>
-        <w:t>Dies ist die Softwaredokumentation zum Programm „PhysX KugelLineal“,welches im Auftrag des von der Firma „Team Golden Girls“ entwickelt wurde. Das Programm soll das Schießen mit einem Radierer-Lineal-Katapult simulieren. Anforderungen waren mehrere Level und Schwierigkeitsgrade, verschiedene Hindernisse sowie Geräusche bei Kollision mit Hindernissen. Außerdem sollte das Verhalten der geschossenen Kugel physikalischen Gesetzen folgen. Dieses Dokument soll das Verstehen der Funktionsweise des Programms erleichtern, um die Wartung oder Erweiterung zu vereinfachen. Hierzu werden alle Aspekte im groben in ihrer Funktionsweise beleuchtet und schwierigere Teile anhand des Quellcodes erklärt. Zusätzlich zu diesem Dokument ist der Quellcode mit Kommentaren versehen, um d</w:t>
-      </w:r>
-      <w:r>
-        <w:t>as Einarbeiten zu erleichtern. Da das Programm in Java geschrieben ist und JavaFX nutzt, sind Kenntnisse in diesen Bereichen empfehlenswert, um das Programm zu verstehen.</w:t>
+        <w:t>Dies ist die Softwaredokumentation zum Programm „</w:t>
+      </w:r>
+      <w:proofErr w:type="spellStart"/>
+      <w:r>
+        <w:t>PhysX</w:t>
+      </w:r>
+      <w:proofErr w:type="spellEnd"/>
+      <w:r>
+        <w:t xml:space="preserve"> </w:t>
+      </w:r>
+      <w:proofErr w:type="spellStart"/>
+      <w:r>
+        <w:t>KugelLineal</w:t>
+      </w:r>
+      <w:proofErr w:type="spellEnd"/>
+      <w:r>
+        <w:t>“</w:t>
+      </w:r>
+      <w:proofErr w:type="gramStart"/>
+      <w:r>
+        <w:t>,welches</w:t>
+      </w:r>
+      <w:proofErr w:type="gramEnd"/>
+      <w:r>
+        <w:t xml:space="preserve"> im Auftrag des von der Firma „Team Golden Girls“ entwickelt wurde. Das Programm soll das Schießen mit einem Radierer-Lineal-Katapult simulieren. Anforderungen waren mehrere Level und Schwierigkeitsgrade, verschiedene Hindernisse sowie Geräusche bei Kollision mit Hindernissen. Außerdem sollte das Verhalten der geschossenen Kugel physikalischen Gesetzen folgen. Dieses Dokument soll das Verstehen der Funktionsweise des Programms erleichtern, um die Wartung oder Erweiterung zu vereinfachen. Hierzu werden alle Aspekte im groben in ihrer Funktionsweise beleuchtet und schwierigere Teile anhand des Quellcodes erklärt. Zusätzlich zu diesem Dokument ist der Quellcode mit Kommentaren versehen, um d</w:t>
+      </w:r>
+      <w:r>
+        <w:t xml:space="preserve">as Einarbeiten zu erleichtern. Da das Programm in Java geschrieben ist und </w:t>
+      </w:r>
+      <w:proofErr w:type="spellStart"/>
+      <w:r>
+        <w:t>JavaFX</w:t>
+      </w:r>
+      <w:proofErr w:type="spellEnd"/>
+      <w:r>
+        <w:t xml:space="preserve"> nutzt, sind Kenntnisse in diesen Bereichen empfehlenswert, um das Programm zu verstehen.</w:t>
       </w:r>
     </w:p>
     <w:p>
       <w:r>
         <w:br w:type="page"/>
       </w:r>
+      <w:bookmarkStart w:id="1" w:name="_GoBack"/>
+      <w:bookmarkEnd w:id="1"/>
     </w:p>
     <w:p>
       <w:pPr>
         <w:pStyle w:val="berschrift1"/>
       </w:pPr>
+      <w:bookmarkStart w:id="2" w:name="_Toc436584959"/>
       <w:r>
         <w:lastRenderedPageBreak/>
         <w:t>Überblick</w:t>
       </w:r>
+      <w:bookmarkEnd w:id="2"/>
     </w:p>
     <w:p>
       <w:pPr>
@@ -289,9 +833,11 @@
           <w:numId w:val="2"/>
         </w:numPr>
       </w:pPr>
+      <w:proofErr w:type="spellStart"/>
       <w:r>
         <w:t>Gamelogic</w:t>
       </w:r>
+      <w:proofErr w:type="spellEnd"/>
       <w:r>
         <w:t>, zuständig für die Rahmenbedingungen eines Levels</w:t>
       </w:r>
@@ -304,9 +850,11 @@
           <w:numId w:val="2"/>
         </w:numPr>
       </w:pPr>
+      <w:proofErr w:type="spellStart"/>
       <w:r>
         <w:t>Physics</w:t>
       </w:r>
+      <w:proofErr w:type="spellEnd"/>
       <w:r>
         <w:t>, zuständig für das Bewegen der Kugel und Kollisionen</w:t>
       </w:r>
@@ -406,19 +954,37 @@
     <w:p>
       <w:r>
         <w:lastRenderedPageBreak/>
-        <w:t>Für das grundlegende Spielen an sich sind die Pakete Physics und Gamelogic von zentraler Bedeutung. In diesen Paketen werden die meisten Berechnungen während des tatsächlichen Spielens vorgenommen.</w:t>
+        <w:t xml:space="preserve">Für das grundlegende Spielen an sich sind die Pakete </w:t>
+      </w:r>
+      <w:proofErr w:type="spellStart"/>
+      <w:r>
+        <w:t>Physics</w:t>
+      </w:r>
+      <w:proofErr w:type="spellEnd"/>
+      <w:r>
+        <w:t xml:space="preserve"> und </w:t>
+      </w:r>
+      <w:proofErr w:type="spellStart"/>
+      <w:r>
+        <w:t>Gamelogic</w:t>
+      </w:r>
+      <w:proofErr w:type="spellEnd"/>
+      <w:r>
+        <w:t xml:space="preserve"> von zentraler Bedeutung. In diesen Paketen werden die meisten Berechnungen während des tatsächlichen Spielens vorgenommen.</w:t>
       </w:r>
     </w:p>
     <w:p>
       <w:pPr>
         <w:pStyle w:val="berschrift1"/>
       </w:pPr>
+      <w:bookmarkStart w:id="3" w:name="_Toc436584960"/>
       <w:r>
         <w:t>Start des Programms</w:t>
       </w:r>
       <w:r>
         <w:t xml:space="preserve"> und die Klasse Main</w:t>
       </w:r>
+      <w:bookmarkEnd w:id="3"/>
     </w:p>
     <w:p/>
     <w:p>
@@ -494,10 +1060,42 @@
     </w:p>
     <w:p>
       <w:r>
-        <w:t>Beim Start des Programmes wird die Methode start(Stage primaryStage) der Klasse Main aufgerufen.</w:t>
-      </w:r>
-      <w:r>
-        <w:t xml:space="preserve"> Die Klasse Main dient als zentrale Anlaufstelle des Programms. Sie bietet Zugriff auf die wichtigsten Klassen (siehe Abb. 2). Außerdem dient die Klasse Main als „Stage“. Auf eine Stage können Scenes angezeigt werden. Die Stage ist im Grunde der Fernseher und die Scenes sind die verschiedenen Sender. Die Klasse Main lädt alle verfügbaren Scenen und startet mit der Scene „MainMenu“,</w:t>
+        <w:t xml:space="preserve">Beim Start des Programmes wird die Methode </w:t>
+      </w:r>
+      <w:proofErr w:type="spellStart"/>
+      <w:r>
+        <w:t>start</w:t>
+      </w:r>
+      <w:proofErr w:type="spellEnd"/>
+      <w:r>
+        <w:t xml:space="preserve">(Stage </w:t>
+      </w:r>
+      <w:proofErr w:type="spellStart"/>
+      <w:r>
+        <w:t>primaryStage</w:t>
+      </w:r>
+      <w:proofErr w:type="spellEnd"/>
+      <w:r>
+        <w:t>) der Klasse Main aufgerufen.</w:t>
+      </w:r>
+      <w:r>
+        <w:t xml:space="preserve"> Die Klasse Main dient als zentrale Anlaufstelle des Programms. Sie bietet Zugriff auf die wichtigsten Klassen (siehe Abb. 2). Außerdem dient die Klasse Main als „Stage“. Auf eine Stage können Scenes angezeigt werden. Die Stage ist im Grunde der Fernseher und die Scenes sind die verschiedenen Sender. Die Klasse Main lädt alle verfügbaren </w:t>
+      </w:r>
+      <w:proofErr w:type="spellStart"/>
+      <w:r>
+        <w:t>Scenen</w:t>
+      </w:r>
+      <w:proofErr w:type="spellEnd"/>
+      <w:r>
+        <w:t xml:space="preserve"> und startet mit der Scene „</w:t>
+      </w:r>
+      <w:proofErr w:type="spellStart"/>
+      <w:r>
+        <w:t>MainMenu</w:t>
+      </w:r>
+      <w:proofErr w:type="spellEnd"/>
+      <w:r>
+        <w:t>“,</w:t>
       </w:r>
       <w:r>
         <w:t xml:space="preserve"> </w:t>
@@ -509,10 +1107,26 @@
         <w:t xml:space="preserve">, damit diese in </w:t>
       </w:r>
       <w:r>
-        <w:t>„LoadScreen“, also in der „Spiel-Laden“-Scene, zur Verfügung stehen.</w:t>
-      </w:r>
-      <w:r>
-        <w:t xml:space="preserve"> Alle Scenen sind im Ordner „View“</w:t>
+        <w:t>„</w:t>
+      </w:r>
+      <w:proofErr w:type="spellStart"/>
+      <w:r>
+        <w:t>LoadScreen</w:t>
+      </w:r>
+      <w:proofErr w:type="spellEnd"/>
+      <w:r>
+        <w:t>“, also in der „Spiel-Laden“-Scene, zur Verfügung stehen.</w:t>
+      </w:r>
+      <w:r>
+        <w:t xml:space="preserve"> Alle </w:t>
+      </w:r>
+      <w:proofErr w:type="spellStart"/>
+      <w:r>
+        <w:t>Scenen</w:t>
+      </w:r>
+      <w:proofErr w:type="spellEnd"/>
+      <w:r>
+        <w:t xml:space="preserve"> sind im Ordner „View“</w:t>
       </w:r>
       <w:r>
         <w:t xml:space="preserve"> zu finden.</w:t>
@@ -520,35 +1134,98 @@
     </w:p>
     <w:p>
       <w:r>
-        <w:t xml:space="preserve"> Von zentraler Bedeutung in der Klasse Main ist die Methode fillScenesMap(List&lt;String&gt; files), welche a</w:t>
-      </w:r>
-      <w:r>
-        <w:t>lle Scenen aus dem Ordner View</w:t>
+        <w:t xml:space="preserve"> Von zentraler Bedeutung in der Klasse Main ist die Methode </w:t>
+      </w:r>
+      <w:proofErr w:type="spellStart"/>
+      <w:r>
+        <w:t>fillScenesMap</w:t>
+      </w:r>
+      <w:proofErr w:type="spellEnd"/>
+      <w:r>
+        <w:t xml:space="preserve">(List&lt;String&gt; </w:t>
+      </w:r>
+      <w:proofErr w:type="spellStart"/>
+      <w:r>
+        <w:t>files</w:t>
+      </w:r>
+      <w:proofErr w:type="spellEnd"/>
+      <w:r>
+        <w:t>), welche a</w:t>
+      </w:r>
+      <w:r>
+        <w:t xml:space="preserve">lle </w:t>
+      </w:r>
+      <w:proofErr w:type="spellStart"/>
+      <w:r>
+        <w:t>Scenen</w:t>
+      </w:r>
+      <w:proofErr w:type="spellEnd"/>
+      <w:r>
+        <w:t xml:space="preserve"> aus dem Ordner View</w:t>
       </w:r>
       <w:r>
         <w:t xml:space="preserve"> lädt.</w:t>
       </w:r>
       <w:r>
-        <w:t xml:space="preserve"> Falls eine „Level“-Scene geladen wird, wird zusätzlich noch eine weitere „BaseGame“-Scene hinzugefügt. Dadurch gibt es zu jedem Level „x“ auch ein „BaseGamex“</w:t>
+        <w:t xml:space="preserve"> Falls eine „Level“-Scene geladen wird, wird zusätzlich noch eine weitere „</w:t>
+      </w:r>
+      <w:proofErr w:type="spellStart"/>
+      <w:r>
+        <w:t>BaseGame</w:t>
+      </w:r>
+      <w:proofErr w:type="spellEnd"/>
+      <w:r>
+        <w:t>“-Scene hinzugefügt. Dadurch gibt es zu jedem Level „x“ auch ein „</w:t>
+      </w:r>
+      <w:proofErr w:type="spellStart"/>
+      <w:r>
+        <w:t>BaseGamex</w:t>
+      </w:r>
+      <w:proofErr w:type="spellEnd"/>
+      <w:r>
+        <w:t>“</w:t>
       </w:r>
       <w:r>
         <w:t>.</w:t>
       </w:r>
       <w:r>
-        <w:t>In der „BaseGame“-Scene sind UI-Elemente, die bei jedem Level gleich sind, zum Beispiel die Position des Lineal-Radierer-Katapults oder die Punkteanzeige.</w:t>
-      </w:r>
-      <w:r>
-        <w:t xml:space="preserve"> Zu jedem Level gibt es im Ordner /Controller/Game/ außerdem noch einen Controller, welcher die im BaseGame spezifizierten Objekte lädt.</w:t>
+        <w:t>In der „</w:t>
+      </w:r>
+      <w:proofErr w:type="spellStart"/>
+      <w:r>
+        <w:t>BaseGame</w:t>
+      </w:r>
+      <w:proofErr w:type="spellEnd"/>
+      <w:r>
+        <w:t>“-Scene sind UI-Elemente, die bei jedem Level gleich sind, zum Beispiel die Position des Lineal-Radierer-Katapults oder die Punkteanzeige.</w:t>
+      </w:r>
+      <w:r>
+        <w:t xml:space="preserve"> Zu jedem Level gibt es im Ordner /Controller/Game/ außerdem noch einen Controller, welcher die im </w:t>
+      </w:r>
+      <w:proofErr w:type="spellStart"/>
+      <w:r>
+        <w:t>BaseGame</w:t>
+      </w:r>
+      <w:proofErr w:type="spellEnd"/>
+      <w:r>
+        <w:t xml:space="preserve"> spezifizierten Objekte lädt.</w:t>
       </w:r>
     </w:p>
     <w:p>
       <w:pPr>
         <w:pStyle w:val="berschrift1"/>
       </w:pPr>
+      <w:bookmarkStart w:id="4" w:name="_Toc436584961"/>
       <w:r>
         <w:lastRenderedPageBreak/>
-        <w:t>Das Paket Physics</w:t>
-      </w:r>
+        <w:t xml:space="preserve">Das Paket </w:t>
+      </w:r>
+      <w:proofErr w:type="spellStart"/>
+      <w:r>
+        <w:t>Physics</w:t>
+      </w:r>
+      <w:bookmarkEnd w:id="4"/>
+      <w:proofErr w:type="spellEnd"/>
     </w:p>
     <w:p>
       <w:pPr>
@@ -618,15 +1295,105 @@
         </w:r>
       </w:fldSimple>
       <w:r>
-        <w:t xml:space="preserve"> Die in "Physics" enthaltenen Klassen und ihre grundlegenden Funktionen</w:t>
-      </w:r>
-    </w:p>
-    <w:p>
-      <w:r>
-        <w:t>Die in „Physics“ enthaltenen Klassen befassen sich mit dem realitätsnahem Bewegen der Kugel.</w:t>
-      </w:r>
-      <w:r>
-        <w:t xml:space="preserve"> Die Klasse Physics erbt von der JavaFX-Klasse AnimationTimer und enthält den Hauptgameloop. Die Methode handle( ) wird jedes Frame aufgerufen und erledigt folgendes:</w:t>
+        <w:t xml:space="preserve"> Die in "</w:t>
+      </w:r>
+      <w:proofErr w:type="spellStart"/>
+      <w:r>
+        <w:t>Physics</w:t>
+      </w:r>
+      <w:proofErr w:type="spellEnd"/>
+      <w:r>
+        <w:t>" enthaltenen Klassen und ihre grundlegenden Funktionen</w:t>
+      </w:r>
+    </w:p>
+    <w:p>
+      <w:r>
+        <w:t>Die in „</w:t>
+      </w:r>
+      <w:proofErr w:type="spellStart"/>
+      <w:r>
+        <w:t>Physics</w:t>
+      </w:r>
+      <w:proofErr w:type="spellEnd"/>
+      <w:r>
+        <w:t xml:space="preserve">“ enthaltenen Klassen befassen sich mit dem </w:t>
+      </w:r>
+      <w:r>
+        <w:t>realitätsnahen</w:t>
+      </w:r>
+      <w:r>
+        <w:t xml:space="preserve"> Bewegen der Kugel.</w:t>
+      </w:r>
+      <w:r>
+        <w:t xml:space="preserve"> Die Klasse </w:t>
+      </w:r>
+      <w:proofErr w:type="spellStart"/>
+      <w:r>
+        <w:t>Physics</w:t>
+      </w:r>
+      <w:proofErr w:type="spellEnd"/>
+      <w:r>
+        <w:t xml:space="preserve"> erbt von der </w:t>
+      </w:r>
+      <w:proofErr w:type="spellStart"/>
+      <w:r>
+        <w:t>JavaFX</w:t>
+      </w:r>
+      <w:proofErr w:type="spellEnd"/>
+      <w:r>
+        <w:t xml:space="preserve">-Klasse </w:t>
+      </w:r>
+      <w:proofErr w:type="spellStart"/>
+      <w:r>
+        <w:t>AnimationTimer</w:t>
+      </w:r>
+      <w:proofErr w:type="spellEnd"/>
+      <w:r>
+        <w:t xml:space="preserve"> und enthält den </w:t>
+      </w:r>
+      <w:r>
+        <w:t>„</w:t>
+      </w:r>
+      <w:proofErr w:type="spellStart"/>
+      <w:r>
+        <w:t>Hauptgameloop</w:t>
+      </w:r>
+      <w:r>
+        <w:t>“in</w:t>
+      </w:r>
+      <w:proofErr w:type="spellEnd"/>
+      <w:r>
+        <w:t xml:space="preserve"> der </w:t>
+      </w:r>
+      <w:r>
+        <w:t>Methode handle( )</w:t>
+      </w:r>
+      <w:r>
+        <w:t>, welche</w:t>
+      </w:r>
+      <w:r>
+        <w:t xml:space="preserve"> jedes Frame aufgerufen </w:t>
+      </w:r>
+      <w:r>
+        <w:t xml:space="preserve">wird </w:t>
+      </w:r>
+      <w:r>
+        <w:t xml:space="preserve">und </w:t>
+      </w:r>
+      <w:r>
+        <w:t>f</w:t>
+      </w:r>
+      <w:r>
+        <w:t>olgendes</w:t>
+      </w:r>
+      <w:r>
+        <w:t xml:space="preserve"> </w:t>
+      </w:r>
+      <w:r>
+        <w:t>erledigt</w:t>
+      </w:r>
+      <w:r>
+        <w:t>:</w:t>
       </w:r>
     </w:p>
     <w:p>
@@ -690,11 +1457,353 @@
       </w:r>
     </w:p>
     <w:p>
-      <w:r>
-        <w:t>Die Klasse DragTrajectory ist für die Berechnung der Flugbahn zuständig und das Bewegen der Kugel entlang dieser. Die Berechnung der neuen Position erfolgt inkrementell bei jedem Frame.</w:t>
-      </w:r>
-      <w:bookmarkStart w:id="1" w:name="_GoBack"/>
-      <w:bookmarkEnd w:id="1"/>
+      <w:pPr>
+        <w:pStyle w:val="berschrift2"/>
+      </w:pPr>
+      <w:bookmarkStart w:id="5" w:name="_Toc436584962"/>
+      <w:r>
+        <w:t xml:space="preserve">Die Methode </w:t>
+      </w:r>
+      <w:proofErr w:type="spellStart"/>
+      <w:r>
+        <w:t>checkShapeCollisions</w:t>
+      </w:r>
+      <w:proofErr w:type="spellEnd"/>
+      <w:r>
+        <w:t>()</w:t>
+      </w:r>
+      <w:bookmarkEnd w:id="5"/>
+    </w:p>
+    <w:p>
+      <w:r>
+        <w:t xml:space="preserve">Die Methode </w:t>
+      </w:r>
+      <w:proofErr w:type="spellStart"/>
+      <w:r>
+        <w:t>checkShapeCollisions</w:t>
+      </w:r>
+      <w:proofErr w:type="spellEnd"/>
+      <w:r>
+        <w:t>() prüft bei jedem Element, ob es zu einer Kollision mit der Kugel kommt. Hierbei gibt es mehrere Fälle zu betrachten.</w:t>
+      </w:r>
+    </w:p>
+    <w:p>
+      <w:pPr>
+        <w:pStyle w:val="berschrift3"/>
+      </w:pPr>
+      <w:bookmarkStart w:id="6" w:name="_Toc436584963"/>
+      <w:r>
+        <w:t>Das Hindernis ist vom Typ „Goal“</w:t>
+      </w:r>
+      <w:bookmarkEnd w:id="6"/>
+    </w:p>
+    <w:p>
+      <w:r>
+        <w:t xml:space="preserve">Falls es zu einer Kollision mit einem </w:t>
+      </w:r>
+      <w:proofErr w:type="spellStart"/>
+      <w:r>
+        <w:t>Hinderniss</w:t>
+      </w:r>
+      <w:proofErr w:type="spellEnd"/>
+      <w:r>
+        <w:t xml:space="preserve"> vom Typ „Goal“ kommt</w:t>
+      </w:r>
+      <w:r>
+        <w:t>, so ist der</w:t>
+      </w:r>
+      <w:r>
+        <w:t xml:space="preserve"> Level erfolgreich abgeschlossen.</w:t>
+      </w:r>
+    </w:p>
+    <w:p>
+      <w:pPr>
+        <w:pStyle w:val="berschrift3"/>
+      </w:pPr>
+      <w:bookmarkStart w:id="7" w:name="_Toc436584964"/>
+      <w:r>
+        <w:lastRenderedPageBreak/>
+        <w:t>Das Hindernis ist vom Typ „Line“</w:t>
+      </w:r>
+      <w:bookmarkEnd w:id="7"/>
+    </w:p>
+    <w:p>
+      <w:pPr>
+        <w:keepNext/>
+      </w:pPr>
+      <w:r>
+        <w:rPr>
+          <w:noProof/>
+          <w:lang w:eastAsia="de-DE"/>
+        </w:rPr>
+        <w:drawing>
+          <wp:inline distT="0" distB="0" distL="0" distR="0" wp14:anchorId="324355BB" wp14:editId="5C3CA9B1">
+            <wp:extent cx="5760720" cy="3028315"/>
+            <wp:effectExtent l="0" t="0" r="0" b="635"/>
+            <wp:docPr id="4" name="Grafik 4"/>
+            <wp:cNvGraphicFramePr>
+              <a:graphicFrameLocks xmlns:a="http://schemas.openxmlformats.org/drawingml/2006/main" noChangeAspect="1"/>
+            </wp:cNvGraphicFramePr>
+            <a:graphic xmlns:a="http://schemas.openxmlformats.org/drawingml/2006/main">
+              <a:graphicData uri="http://schemas.openxmlformats.org/drawingml/2006/picture">
+                <pic:pic xmlns:pic="http://schemas.openxmlformats.org/drawingml/2006/picture">
+                  <pic:nvPicPr>
+                    <pic:cNvPr id="4" name="kollision1.png"/>
+                    <pic:cNvPicPr/>
+                  </pic:nvPicPr>
+                  <pic:blipFill>
+                    <a:blip r:embed="rId9" cstate="print">
+                      <a:extLst>
+                        <a:ext uri="{28A0092B-C50C-407E-A947-70E740481C1C}">
+                          <a14:useLocalDpi xmlns:a14="http://schemas.microsoft.com/office/drawing/2010/main" val="0"/>
+                        </a:ext>
+                      </a:extLst>
+                    </a:blip>
+                    <a:stretch>
+                      <a:fillRect/>
+                    </a:stretch>
+                  </pic:blipFill>
+                  <pic:spPr>
+                    <a:xfrm>
+                      <a:off x="0" y="0"/>
+                      <a:ext cx="5760720" cy="3028315"/>
+                    </a:xfrm>
+                    <a:prstGeom prst="rect">
+                      <a:avLst/>
+                    </a:prstGeom>
+                  </pic:spPr>
+                </pic:pic>
+              </a:graphicData>
+            </a:graphic>
+          </wp:inline>
+        </w:drawing>
+      </w:r>
+    </w:p>
+    <w:p>
+      <w:pPr>
+        <w:pStyle w:val="Beschriftung"/>
+      </w:pPr>
+      <w:r>
+        <w:t xml:space="preserve">Abbildung </w:t>
+      </w:r>
+      <w:fldSimple w:instr=" SEQ Abbildung \* ARABIC ">
+        <w:r>
+          <w:rPr>
+            <w:noProof/>
+          </w:rPr>
+          <w:t>4</w:t>
+        </w:r>
+      </w:fldSimple>
+      <w:r>
+        <w:t xml:space="preserve"> </w:t>
+      </w:r>
+      <w:r>
+        <w:t>Kollision mit einer Linie</w:t>
+      </w:r>
+    </w:p>
+    <w:p>
+      <w:r>
+        <w:t xml:space="preserve">„Line“ ist eine </w:t>
+      </w:r>
+      <w:proofErr w:type="spellStart"/>
+      <w:r>
+        <w:t>JavaFX</w:t>
+      </w:r>
+      <w:proofErr w:type="spellEnd"/>
+      <w:r>
+        <w:t xml:space="preserve"> Klasse, die um die Texturen gelegt wird. Falls es zu einer Kollision mit einer „Line“ kommt, so kann auf 3 verschiedene Arten reagiert werde</w:t>
+      </w:r>
+      <w:r>
+        <w:t>n</w:t>
+      </w:r>
+    </w:p>
+    <w:p>
+      <w:pPr>
+        <w:pStyle w:val="Listenabsatz"/>
+        <w:numPr>
+          <w:ilvl w:val="0"/>
+          <w:numId w:val="4"/>
+        </w:numPr>
+      </w:pPr>
+      <w:r>
+        <w:t xml:space="preserve">Falls die Line im letzten Frame bereits getroffen wurde, </w:t>
+      </w:r>
+      <w:r>
+        <w:t>wird die Kugel ein Stück vom Kontaktpunkt entfernt, bevor die neue Geschwindigkeit berechnet wird. Dadurch wird verhindert, dass die Kugel stecken bleibt.</w:t>
+      </w:r>
+    </w:p>
+    <w:p>
+      <w:pPr>
+        <w:pStyle w:val="Listenabsatz"/>
+        <w:numPr>
+          <w:ilvl w:val="0"/>
+          <w:numId w:val="4"/>
+        </w:numPr>
+      </w:pPr>
+      <w:r>
+        <w:t>Falls eine Line getroffen wird, die nicht im letzten Frame bereits getroffen wurde, so wird direkt die neue Geschwindigkeit berechnet.</w:t>
+      </w:r>
+    </w:p>
+    <w:p>
+      <w:pPr>
+        <w:pStyle w:val="Listenabsatz"/>
+        <w:numPr>
+          <w:ilvl w:val="0"/>
+          <w:numId w:val="4"/>
+        </w:numPr>
+      </w:pPr>
+      <w:r>
+        <w:t>Falls die getroffene Lin</w:t>
+      </w:r>
+      <w:r>
+        <w:t>e das Lineal ist, so wird geprüft, ob der Ball gerade geschossen werden soll, oder einfach nur im Verlauf des Levels wieder an das Lineal prallt. Falls die Kugel gerade geschosse</w:t>
+      </w:r>
+      <w:r>
+        <w:t>n werden soll, so wird ihr</w:t>
+      </w:r>
+      <w:r>
+        <w:t xml:space="preserve"> noch zusätzlich die Kraft, </w:t>
+      </w:r>
+      <w:r>
+        <w:t xml:space="preserve">die das Lineal auf sie </w:t>
+      </w:r>
+      <w:r>
+        <w:t>ausübt</w:t>
+      </w:r>
+      <w:r>
+        <w:t>,</w:t>
+      </w:r>
+      <w:r>
+        <w:t xml:space="preserve"> angerechnet.</w:t>
+      </w:r>
+      <w:r>
+        <w:t xml:space="preserve"> Falls die Kugel nicht gerade geschossen werden soll wird die Kollision wie eine normale Kollision mit einer Line gehandhabt.</w:t>
+      </w:r>
+    </w:p>
+    <w:p>
+      <w:pPr>
+        <w:keepNext/>
+      </w:pPr>
+      <w:r>
+        <w:rPr>
+          <w:noProof/>
+          <w:lang w:eastAsia="de-DE"/>
+        </w:rPr>
+        <w:drawing>
+          <wp:inline distT="0" distB="0" distL="0" distR="0" wp14:anchorId="6995A50E" wp14:editId="2CEA033F">
+            <wp:extent cx="4471434" cy="2786743"/>
+            <wp:effectExtent l="0" t="0" r="5715" b="0"/>
+            <wp:docPr id="5" name="Grafik 5"/>
+            <wp:cNvGraphicFramePr>
+              <a:graphicFrameLocks xmlns:a="http://schemas.openxmlformats.org/drawingml/2006/main" noChangeAspect="1"/>
+            </wp:cNvGraphicFramePr>
+            <a:graphic xmlns:a="http://schemas.openxmlformats.org/drawingml/2006/main">
+              <a:graphicData uri="http://schemas.openxmlformats.org/drawingml/2006/picture">
+                <pic:pic xmlns:pic="http://schemas.openxmlformats.org/drawingml/2006/picture">
+                  <pic:nvPicPr>
+                    <pic:cNvPr id="5" name="kollision2.png"/>
+                    <pic:cNvPicPr/>
+                  </pic:nvPicPr>
+                  <pic:blipFill>
+                    <a:blip r:embed="rId10" cstate="print">
+                      <a:extLst>
+                        <a:ext uri="{28A0092B-C50C-407E-A947-70E740481C1C}">
+                          <a14:useLocalDpi xmlns:a14="http://schemas.microsoft.com/office/drawing/2010/main" val="0"/>
+                        </a:ext>
+                      </a:extLst>
+                    </a:blip>
+                    <a:stretch>
+                      <a:fillRect/>
+                    </a:stretch>
+                  </pic:blipFill>
+                  <pic:spPr>
+                    <a:xfrm>
+                      <a:off x="0" y="0"/>
+                      <a:ext cx="4537684" cy="2828032"/>
+                    </a:xfrm>
+                    <a:prstGeom prst="rect">
+                      <a:avLst/>
+                    </a:prstGeom>
+                  </pic:spPr>
+                </pic:pic>
+              </a:graphicData>
+            </a:graphic>
+          </wp:inline>
+        </w:drawing>
+      </w:r>
+    </w:p>
+    <w:p>
+      <w:pPr>
+        <w:pStyle w:val="Beschriftung"/>
+      </w:pPr>
+      <w:r>
+        <w:t xml:space="preserve">Abbildung </w:t>
+      </w:r>
+      <w:fldSimple w:instr=" SEQ Abbildung \* ARABIC ">
+        <w:r>
+          <w:rPr>
+            <w:noProof/>
+          </w:rPr>
+          <w:t>5</w:t>
+        </w:r>
+      </w:fldSimple>
+      <w:r>
+        <w:t xml:space="preserve"> Kollision mit dem Lineal</w:t>
+      </w:r>
+    </w:p>
+    <w:p>
+      <w:pPr>
+        <w:pStyle w:val="berschrift3"/>
+      </w:pPr>
+      <w:bookmarkStart w:id="8" w:name="_Toc436584965"/>
+      <w:r>
+        <w:lastRenderedPageBreak/>
+        <w:t>Nach der Kollisionsprüfung</w:t>
+      </w:r>
+      <w:bookmarkEnd w:id="8"/>
+    </w:p>
+    <w:p>
+      <w:r>
+        <w:t>Falls es zu einer Kollision kam, so wird der Ball auf seine Position aus dem vorherigen Frame zurückgesetzt und ein zufälliger Ton wird abgespielt. Bei einer Kollision mit einer Line wird zusätzlich die ID der getroffenen Line bis zum nächsten Frame gespeichert</w:t>
+      </w:r>
+      <w:r>
+        <w:t xml:space="preserve">, außerdem wird </w:t>
+      </w:r>
+      <w:proofErr w:type="spellStart"/>
+      <w:r>
+        <w:t>collisionHappened</w:t>
+      </w:r>
+      <w:proofErr w:type="spellEnd"/>
+      <w:r>
+        <w:t xml:space="preserve"> auf „</w:t>
+      </w:r>
+      <w:proofErr w:type="spellStart"/>
+      <w:r>
+        <w:t>true</w:t>
+      </w:r>
+      <w:proofErr w:type="spellEnd"/>
+      <w:r>
+        <w:t>“</w:t>
+      </w:r>
+      <w:r>
+        <w:t xml:space="preserve"> gesetzt</w:t>
+      </w:r>
+      <w:r>
+        <w:t>.</w:t>
+      </w:r>
+    </w:p>
+    <w:p>
+      <w:r>
+        <w:t xml:space="preserve">Die Klasse </w:t>
+      </w:r>
+      <w:proofErr w:type="spellStart"/>
+      <w:r>
+        <w:t>DragTrajectory</w:t>
+      </w:r>
+      <w:proofErr w:type="spellEnd"/>
+      <w:r>
+        <w:t xml:space="preserve"> ist für die Berechnung der Flugbahn zuständig und das Bewegen der Kugel entlang dieser. Die Berechnung der neuen Position erfolgt inkrementell bei jedem Frame.</w:t>
+      </w:r>
     </w:p>
     <w:sectPr>
       <w:pgSz w:w="11906" w:h="16838"/>
@@ -993,6 +2102,92 @@
       </w:pPr>
     </w:lvl>
   </w:abstractNum>
+  <w:abstractNum w:abstractNumId="3" w15:restartNumberingAfterBreak="0">
+    <w:nsid w:val="7D5C011F"/>
+    <w:multiLevelType w:val="hybridMultilevel"/>
+    <w:tmpl w:val="763C7E3A"/>
+    <w:lvl w:ilvl="0" w:tplc="0407000F">
+      <w:start w:val="1"/>
+      <w:numFmt w:val="decimal"/>
+      <w:lvlText w:val="%1."/>
+      <w:lvlJc w:val="left"/>
+      <w:pPr>
+        <w:ind w:left="720" w:hanging="360"/>
+      </w:pPr>
+    </w:lvl>
+    <w:lvl w:ilvl="1" w:tplc="04070019" w:tentative="1">
+      <w:start w:val="1"/>
+      <w:numFmt w:val="lowerLetter"/>
+      <w:lvlText w:val="%2."/>
+      <w:lvlJc w:val="left"/>
+      <w:pPr>
+        <w:ind w:left="1440" w:hanging="360"/>
+      </w:pPr>
+    </w:lvl>
+    <w:lvl w:ilvl="2" w:tplc="0407001B" w:tentative="1">
+      <w:start w:val="1"/>
+      <w:numFmt w:val="lowerRoman"/>
+      <w:lvlText w:val="%3."/>
+      <w:lvlJc w:val="right"/>
+      <w:pPr>
+        <w:ind w:left="2160" w:hanging="180"/>
+      </w:pPr>
+    </w:lvl>
+    <w:lvl w:ilvl="3" w:tplc="0407000F" w:tentative="1">
+      <w:start w:val="1"/>
+      <w:numFmt w:val="decimal"/>
+      <w:lvlText w:val="%4."/>
+      <w:lvlJc w:val="left"/>
+      <w:pPr>
+        <w:ind w:left="2880" w:hanging="360"/>
+      </w:pPr>
+    </w:lvl>
+    <w:lvl w:ilvl="4" w:tplc="04070019" w:tentative="1">
+      <w:start w:val="1"/>
+      <w:numFmt w:val="lowerLetter"/>
+      <w:lvlText w:val="%5."/>
+      <w:lvlJc w:val="left"/>
+      <w:pPr>
+        <w:ind w:left="3600" w:hanging="360"/>
+      </w:pPr>
+    </w:lvl>
+    <w:lvl w:ilvl="5" w:tplc="0407001B" w:tentative="1">
+      <w:start w:val="1"/>
+      <w:numFmt w:val="lowerRoman"/>
+      <w:lvlText w:val="%6."/>
+      <w:lvlJc w:val="right"/>
+      <w:pPr>
+        <w:ind w:left="4320" w:hanging="180"/>
+      </w:pPr>
+    </w:lvl>
+    <w:lvl w:ilvl="6" w:tplc="0407000F" w:tentative="1">
+      <w:start w:val="1"/>
+      <w:numFmt w:val="decimal"/>
+      <w:lvlText w:val="%7."/>
+      <w:lvlJc w:val="left"/>
+      <w:pPr>
+        <w:ind w:left="5040" w:hanging="360"/>
+      </w:pPr>
+    </w:lvl>
+    <w:lvl w:ilvl="7" w:tplc="04070019" w:tentative="1">
+      <w:start w:val="1"/>
+      <w:numFmt w:val="lowerLetter"/>
+      <w:lvlText w:val="%8."/>
+      <w:lvlJc w:val="left"/>
+      <w:pPr>
+        <w:ind w:left="5760" w:hanging="360"/>
+      </w:pPr>
+    </w:lvl>
+    <w:lvl w:ilvl="8" w:tplc="0407001B" w:tentative="1">
+      <w:start w:val="1"/>
+      <w:numFmt w:val="lowerRoman"/>
+      <w:lvlText w:val="%9."/>
+      <w:lvlJc w:val="right"/>
+      <w:pPr>
+        <w:ind w:left="6480" w:hanging="180"/>
+      </w:pPr>
+    </w:lvl>
+  </w:abstractNum>
   <w:num w:numId="1">
     <w:abstractNumId w:val="0"/>
   </w:num>
@@ -1001,6 +2196,9 @@
   </w:num>
   <w:num w:numId="3">
     <w:abstractNumId w:val="2"/>
+  </w:num>
+  <w:num w:numId="4">
+    <w:abstractNumId w:val="3"/>
   </w:num>
 </w:numbering>
 </file>
@@ -1420,6 +2618,50 @@
       <w:szCs w:val="32"/>
     </w:rPr>
   </w:style>
+  <w:style w:type="paragraph" w:styleId="berschrift2">
+    <w:name w:val="heading 2"/>
+    <w:basedOn w:val="Standard"/>
+    <w:next w:val="Standard"/>
+    <w:link w:val="berschrift2Zchn"/>
+    <w:uiPriority w:val="9"/>
+    <w:unhideWhenUsed/>
+    <w:qFormat/>
+    <w:rsid w:val="0060485F"/>
+    <w:pPr>
+      <w:keepNext/>
+      <w:keepLines/>
+      <w:spacing w:before="40" w:after="0"/>
+      <w:outlineLvl w:val="1"/>
+    </w:pPr>
+    <w:rPr>
+      <w:rFonts w:asciiTheme="majorHAnsi" w:eastAsiaTheme="majorEastAsia" w:hAnsiTheme="majorHAnsi" w:cstheme="majorBidi"/>
+      <w:color w:val="2E74B5" w:themeColor="accent1" w:themeShade="BF"/>
+      <w:sz w:val="26"/>
+      <w:szCs w:val="26"/>
+    </w:rPr>
+  </w:style>
+  <w:style w:type="paragraph" w:styleId="berschrift3">
+    <w:name w:val="heading 3"/>
+    <w:basedOn w:val="Standard"/>
+    <w:next w:val="Standard"/>
+    <w:link w:val="berschrift3Zchn"/>
+    <w:uiPriority w:val="9"/>
+    <w:unhideWhenUsed/>
+    <w:qFormat/>
+    <w:rsid w:val="0060485F"/>
+    <w:pPr>
+      <w:keepNext/>
+      <w:keepLines/>
+      <w:spacing w:before="40" w:after="0"/>
+      <w:outlineLvl w:val="2"/>
+    </w:pPr>
+    <w:rPr>
+      <w:rFonts w:asciiTheme="majorHAnsi" w:eastAsiaTheme="majorEastAsia" w:hAnsiTheme="majorHAnsi" w:cstheme="majorBidi"/>
+      <w:color w:val="1F4D78" w:themeColor="accent1" w:themeShade="7F"/>
+      <w:sz w:val="24"/>
+      <w:szCs w:val="24"/>
+    </w:rPr>
+  </w:style>
   <w:style w:type="character" w:default="1" w:styleId="Absatz-Standardschriftart">
     <w:name w:val="Default Paragraph Font"/>
     <w:uiPriority w:val="1"/>
@@ -1560,6 +2802,89 @@
     <w:pPr>
       <w:ind w:left="720"/>
       <w:contextualSpacing/>
+    </w:pPr>
+  </w:style>
+  <w:style w:type="character" w:customStyle="1" w:styleId="berschrift2Zchn">
+    <w:name w:val="Überschrift 2 Zchn"/>
+    <w:basedOn w:val="Absatz-Standardschriftart"/>
+    <w:link w:val="berschrift2"/>
+    <w:uiPriority w:val="9"/>
+    <w:rsid w:val="0060485F"/>
+    <w:rPr>
+      <w:rFonts w:asciiTheme="majorHAnsi" w:eastAsiaTheme="majorEastAsia" w:hAnsiTheme="majorHAnsi" w:cstheme="majorBidi"/>
+      <w:color w:val="2E74B5" w:themeColor="accent1" w:themeShade="BF"/>
+      <w:sz w:val="26"/>
+      <w:szCs w:val="26"/>
+    </w:rPr>
+  </w:style>
+  <w:style w:type="paragraph" w:styleId="Untertitel">
+    <w:name w:val="Subtitle"/>
+    <w:basedOn w:val="Standard"/>
+    <w:next w:val="Standard"/>
+    <w:link w:val="UntertitelZchn"/>
+    <w:uiPriority w:val="11"/>
+    <w:qFormat/>
+    <w:rsid w:val="0060485F"/>
+    <w:pPr>
+      <w:numPr>
+        <w:ilvl w:val="1"/>
+      </w:numPr>
+    </w:pPr>
+    <w:rPr>
+      <w:rFonts w:eastAsiaTheme="minorEastAsia"/>
+      <w:color w:val="5A5A5A" w:themeColor="text1" w:themeTint="A5"/>
+      <w:spacing w:val="15"/>
+    </w:rPr>
+  </w:style>
+  <w:style w:type="character" w:customStyle="1" w:styleId="UntertitelZchn">
+    <w:name w:val="Untertitel Zchn"/>
+    <w:basedOn w:val="Absatz-Standardschriftart"/>
+    <w:link w:val="Untertitel"/>
+    <w:uiPriority w:val="11"/>
+    <w:rsid w:val="0060485F"/>
+    <w:rPr>
+      <w:rFonts w:eastAsiaTheme="minorEastAsia"/>
+      <w:color w:val="5A5A5A" w:themeColor="text1" w:themeTint="A5"/>
+      <w:spacing w:val="15"/>
+    </w:rPr>
+  </w:style>
+  <w:style w:type="character" w:customStyle="1" w:styleId="berschrift3Zchn">
+    <w:name w:val="Überschrift 3 Zchn"/>
+    <w:basedOn w:val="Absatz-Standardschriftart"/>
+    <w:link w:val="berschrift3"/>
+    <w:uiPriority w:val="9"/>
+    <w:rsid w:val="0060485F"/>
+    <w:rPr>
+      <w:rFonts w:asciiTheme="majorHAnsi" w:eastAsiaTheme="majorEastAsia" w:hAnsiTheme="majorHAnsi" w:cstheme="majorBidi"/>
+      <w:color w:val="1F4D78" w:themeColor="accent1" w:themeShade="7F"/>
+      <w:sz w:val="24"/>
+      <w:szCs w:val="24"/>
+    </w:rPr>
+  </w:style>
+  <w:style w:type="paragraph" w:styleId="Verzeichnis2">
+    <w:name w:val="toc 2"/>
+    <w:basedOn w:val="Standard"/>
+    <w:next w:val="Standard"/>
+    <w:autoRedefine/>
+    <w:uiPriority w:val="39"/>
+    <w:unhideWhenUsed/>
+    <w:rsid w:val="00F45D75"/>
+    <w:pPr>
+      <w:spacing w:after="100"/>
+      <w:ind w:left="220"/>
+    </w:pPr>
+  </w:style>
+  <w:style w:type="paragraph" w:styleId="Verzeichnis3">
+    <w:name w:val="toc 3"/>
+    <w:basedOn w:val="Standard"/>
+    <w:next w:val="Standard"/>
+    <w:autoRedefine/>
+    <w:uiPriority w:val="39"/>
+    <w:unhideWhenUsed/>
+    <w:rsid w:val="00F45D75"/>
+    <w:pPr>
+      <w:spacing w:after="100"/>
+      <w:ind w:left="440"/>
     </w:pPr>
   </w:style>
 </w:styles>
@@ -1831,7 +3156,7 @@
 </file>
 
 <file path=customXml/itemProps1.xml><?xml version="1.0" encoding="utf-8"?>
-<ds:datastoreItem xmlns:ds="http://schemas.openxmlformats.org/officeDocument/2006/customXml" ds:itemID="{1A64166F-4F87-4EEE-9986-D69409EEC6D4}">
+<ds:datastoreItem xmlns:ds="http://schemas.openxmlformats.org/officeDocument/2006/customXml" ds:itemID="{DF318145-AC1D-4545-95C6-8E7DDC30CD85}">
   <ds:schemaRefs>
     <ds:schemaRef ds:uri="http://schemas.openxmlformats.org/officeDocument/2006/bibliography"/>
   </ds:schemaRefs>

</xml_diff>